<commit_message>
Update homework in weeks 4, 5, 6, 7
</commit_message>
<xml_diff>
--- a/04-unity-triggers/homework.docx
+++ b/04-unity-triggers/homework.docx
@@ -1,6 +1,6 @@
 
 <file path=word/document.xml><?xml version="1.0" encoding="utf-8"?>
-<w:document xmlns:wpc="http://schemas.microsoft.com/office/word/2010/wordprocessingCanvas" xmlns:cx="http://schemas.microsoft.com/office/drawing/2014/chartex" xmlns:cx1="http://schemas.microsoft.com/office/drawing/2015/9/8/chartex" xmlns:cx2="http://schemas.microsoft.com/office/drawing/2015/10/21/chartex" xmlns:cx3="http://schemas.microsoft.com/office/drawing/2016/5/9/chartex" xmlns:cx4="http://schemas.microsoft.com/office/drawing/2016/5/10/chartex" xmlns:cx5="http://schemas.microsoft.com/office/drawing/2016/5/11/chartex" xmlns:cx6="http://schemas.microsoft.com/office/drawing/2016/5/12/chartex" xmlns:cx7="http://schemas.microsoft.com/office/drawing/2016/5/13/chartex" xmlns:cx8="http://schemas.microsoft.com/office/drawing/2016/5/14/chartex" xmlns:mc="http://schemas.openxmlformats.org/markup-compatibility/2006" xmlns:aink="http://schemas.microsoft.com/office/drawing/2016/ink" xmlns:am3d="http://schemas.microsoft.com/office/drawing/2017/model3d" xmlns:o="urn:schemas-microsoft-com:office:office" xmlns:r="http://schemas.openxmlformats.org/officeDocument/2006/relationships" xmlns:m="http://schemas.openxmlformats.org/officeDocument/2006/math" xmlns:v="urn:schemas-microsoft-com:vml" xmlns:wp14="http://schemas.microsoft.com/office/word/2010/wordprocessingDrawing" xmlns:wp="http://schemas.openxmlformats.org/drawingml/2006/wordprocessingDrawing" xmlns:w10="urn:schemas-microsoft-com:office:word" xmlns:w="http://schemas.openxmlformats.org/wordprocessingml/2006/main" xmlns:w14="http://schemas.microsoft.com/office/word/2010/wordml" xmlns:w15="http://schemas.microsoft.com/office/word/2012/wordml" xmlns:w16cid="http://schemas.microsoft.com/office/word/2016/wordml/cid" xmlns:w16se="http://schemas.microsoft.com/office/word/2015/wordml/symex" xmlns:wpg="http://schemas.microsoft.com/office/word/2010/wordprocessingGroup" xmlns:wpi="http://schemas.microsoft.com/office/word/2010/wordprocessingInk" xmlns:wne="http://schemas.microsoft.com/office/word/2006/wordml" xmlns:wps="http://schemas.microsoft.com/office/word/2010/wordprocessingShape" mc:Ignorable="w14 w15 w16se w16cid wp14">
+<w:document xmlns:wpc="http://schemas.microsoft.com/office/word/2010/wordprocessingCanvas" xmlns:cx="http://schemas.microsoft.com/office/drawing/2014/chartex" xmlns:cx1="http://schemas.microsoft.com/office/drawing/2015/9/8/chartex" xmlns:cx2="http://schemas.microsoft.com/office/drawing/2015/10/21/chartex" xmlns:cx3="http://schemas.microsoft.com/office/drawing/2016/5/9/chartex" xmlns:cx4="http://schemas.microsoft.com/office/drawing/2016/5/10/chartex" xmlns:cx5="http://schemas.microsoft.com/office/drawing/2016/5/11/chartex" xmlns:cx6="http://schemas.microsoft.com/office/drawing/2016/5/12/chartex" xmlns:cx7="http://schemas.microsoft.com/office/drawing/2016/5/13/chartex" xmlns:cx8="http://schemas.microsoft.com/office/drawing/2016/5/14/chartex" xmlns:mc="http://schemas.openxmlformats.org/markup-compatibility/2006" xmlns:aink="http://schemas.microsoft.com/office/drawing/2016/ink" xmlns:am3d="http://schemas.microsoft.com/office/drawing/2017/model3d" xmlns:o="urn:schemas-microsoft-com:office:office" xmlns:r="http://schemas.openxmlformats.org/officeDocument/2006/relationships" xmlns:m="http://schemas.openxmlformats.org/officeDocument/2006/math" xmlns:v="urn:schemas-microsoft-com:vml" xmlns:wp14="http://schemas.microsoft.com/office/word/2010/wordprocessingDrawing" xmlns:wp="http://schemas.openxmlformats.org/drawingml/2006/wordprocessingDrawing" xmlns:w10="urn:schemas-microsoft-com:office:word" xmlns:w="http://schemas.openxmlformats.org/wordprocessingml/2006/main" xmlns:w14="http://schemas.microsoft.com/office/word/2010/wordml" xmlns:w15="http://schemas.microsoft.com/office/word/2012/wordml" xmlns:w16cex="http://schemas.microsoft.com/office/word/2018/wordml/cex" xmlns:w16cid="http://schemas.microsoft.com/office/word/2016/wordml/cid" xmlns:w16="http://schemas.microsoft.com/office/word/2018/wordml" xmlns:w16sdtdh="http://schemas.microsoft.com/office/word/2020/wordml/sdtdatahash" xmlns:w16se="http://schemas.microsoft.com/office/word/2015/wordml/symex" xmlns:wpg="http://schemas.microsoft.com/office/word/2010/wordprocessingGroup" xmlns:wpi="http://schemas.microsoft.com/office/word/2010/wordprocessingInk" xmlns:wne="http://schemas.microsoft.com/office/word/2006/wordml" xmlns:wps="http://schemas.microsoft.com/office/word/2010/wordprocessingShape" mc:Ignorable="w14 w15 w16se w16cid w16 w16cex w16sdtdh wp14">
   <w:body>
     <w:p>
       <w:pPr>
@@ -1093,6 +1093,9 @@
           <w:ilvl w:val="0"/>
           <w:numId w:val="5"/>
         </w:numPr>
+        <w:rPr>
+          <w:rFonts w:ascii="David" w:hAnsi="David" w:cs="David"/>
+        </w:rPr>
       </w:pPr>
       <w:hyperlink r:id="rId10">
         <w:r>
@@ -1174,6 +1177,10 @@
     <w:p>
       <w:pPr>
         <w:pStyle w:val="BodyText"/>
+        <w:numPr>
+          <w:ilvl w:val="0"/>
+          <w:numId w:val="5"/>
+        </w:numPr>
         <w:rPr>
           <w:rFonts w:ascii="David" w:hAnsi="David" w:cs="David"/>
         </w:rPr>
@@ -1234,7 +1241,14 @@
           <w:rFonts w:ascii="David" w:hAnsi="David" w:cs="David" w:hint="cs"/>
           <w:rtl/>
         </w:rPr>
-        <w:t xml:space="preserve">המשחק המקורי שאתם רוצים לפתח. זה עדיין לא יהיה המימוש הסופי, אבל </w:t>
+        <w:t>אחד המשחקים המקוריים שלכם מהמטלה המתגלגלת</w:t>
+      </w:r>
+      <w:r>
+        <w:rPr>
+          <w:rFonts w:ascii="David" w:hAnsi="David" w:cs="David" w:hint="cs"/>
+          <w:rtl/>
+        </w:rPr>
+        <w:t xml:space="preserve">. זה עדיין לא יהיה המימוש הסופי, אבל </w:t>
       </w:r>
       <w:r>
         <w:rPr>
@@ -1318,7 +1332,23 @@
           <w:color w:val="00B050"/>
           <w:rtl/>
         </w:rPr>
-        <w:t xml:space="preserve">העלו את המשחק שבחרתם ל </w:t>
+        <w:t xml:space="preserve">העלו את המשחק </w:t>
+      </w:r>
+      <w:r>
+        <w:rPr>
+          <w:rFonts w:ascii="David" w:hAnsi="David" w:cs="David" w:hint="cs"/>
+          <w:color w:val="00B050"/>
+          <w:rtl/>
+        </w:rPr>
+        <w:t>שכתבתם</w:t>
+      </w:r>
+      <w:r>
+        <w:rPr>
+          <w:rFonts w:ascii="David" w:hAnsi="David" w:cs="David"/>
+          <w:color w:val="00B050"/>
+          <w:rtl/>
+        </w:rPr>
+        <w:t xml:space="preserve"> ל </w:t>
       </w:r>
       <w:r>
         <w:rPr>
@@ -1379,8 +1409,6 @@
           <w:tab w:val="left" w:pos="823"/>
         </w:tabs>
       </w:pPr>
-      <w:bookmarkStart w:id="0" w:name="_GoBack"/>
-      <w:bookmarkEnd w:id="0"/>
     </w:p>
     <w:sectPr>
       <w:headerReference w:type="default" r:id="rId11"/>
@@ -1396,7 +1424,7 @@
 </file>
 
 <file path=word/endnotes.xml><?xml version="1.0" encoding="utf-8"?>
-<w:endnotes xmlns:wpc="http://schemas.microsoft.com/office/word/2010/wordprocessingCanvas" xmlns:cx="http://schemas.microsoft.com/office/drawing/2014/chartex" xmlns:cx1="http://schemas.microsoft.com/office/drawing/2015/9/8/chartex" xmlns:cx2="http://schemas.microsoft.com/office/drawing/2015/10/21/chartex" xmlns:cx3="http://schemas.microsoft.com/office/drawing/2016/5/9/chartex" xmlns:cx4="http://schemas.microsoft.com/office/drawing/2016/5/10/chartex" xmlns:cx5="http://schemas.microsoft.com/office/drawing/2016/5/11/chartex" xmlns:cx6="http://schemas.microsoft.com/office/drawing/2016/5/12/chartex" xmlns:cx7="http://schemas.microsoft.com/office/drawing/2016/5/13/chartex" xmlns:cx8="http://schemas.microsoft.com/office/drawing/2016/5/14/chartex" xmlns:mc="http://schemas.openxmlformats.org/markup-compatibility/2006" xmlns:aink="http://schemas.microsoft.com/office/drawing/2016/ink" xmlns:am3d="http://schemas.microsoft.com/office/drawing/2017/model3d" xmlns:o="urn:schemas-microsoft-com:office:office" xmlns:r="http://schemas.openxmlformats.org/officeDocument/2006/relationships" xmlns:m="http://schemas.openxmlformats.org/officeDocument/2006/math" xmlns:v="urn:schemas-microsoft-com:vml" xmlns:wp14="http://schemas.microsoft.com/office/word/2010/wordprocessingDrawing" xmlns:wp="http://schemas.openxmlformats.org/drawingml/2006/wordprocessingDrawing" xmlns:w10="urn:schemas-microsoft-com:office:word" xmlns:w="http://schemas.openxmlformats.org/wordprocessingml/2006/main" xmlns:w14="http://schemas.microsoft.com/office/word/2010/wordml" xmlns:w15="http://schemas.microsoft.com/office/word/2012/wordml" xmlns:w16cid="http://schemas.microsoft.com/office/word/2016/wordml/cid" xmlns:w16se="http://schemas.microsoft.com/office/word/2015/wordml/symex" xmlns:wpg="http://schemas.microsoft.com/office/word/2010/wordprocessingGroup" xmlns:wpi="http://schemas.microsoft.com/office/word/2010/wordprocessingInk" xmlns:wne="http://schemas.microsoft.com/office/word/2006/wordml" xmlns:wps="http://schemas.microsoft.com/office/word/2010/wordprocessingShape" mc:Ignorable="w14 w15 w16se w16cid wp14">
+<w:endnotes xmlns:wpc="http://schemas.microsoft.com/office/word/2010/wordprocessingCanvas" xmlns:cx="http://schemas.microsoft.com/office/drawing/2014/chartex" xmlns:cx1="http://schemas.microsoft.com/office/drawing/2015/9/8/chartex" xmlns:cx2="http://schemas.microsoft.com/office/drawing/2015/10/21/chartex" xmlns:cx3="http://schemas.microsoft.com/office/drawing/2016/5/9/chartex" xmlns:cx4="http://schemas.microsoft.com/office/drawing/2016/5/10/chartex" xmlns:cx5="http://schemas.microsoft.com/office/drawing/2016/5/11/chartex" xmlns:cx6="http://schemas.microsoft.com/office/drawing/2016/5/12/chartex" xmlns:cx7="http://schemas.microsoft.com/office/drawing/2016/5/13/chartex" xmlns:cx8="http://schemas.microsoft.com/office/drawing/2016/5/14/chartex" xmlns:mc="http://schemas.openxmlformats.org/markup-compatibility/2006" xmlns:aink="http://schemas.microsoft.com/office/drawing/2016/ink" xmlns:am3d="http://schemas.microsoft.com/office/drawing/2017/model3d" xmlns:o="urn:schemas-microsoft-com:office:office" xmlns:r="http://schemas.openxmlformats.org/officeDocument/2006/relationships" xmlns:m="http://schemas.openxmlformats.org/officeDocument/2006/math" xmlns:v="urn:schemas-microsoft-com:vml" xmlns:wp14="http://schemas.microsoft.com/office/word/2010/wordprocessingDrawing" xmlns:wp="http://schemas.openxmlformats.org/drawingml/2006/wordprocessingDrawing" xmlns:w10="urn:schemas-microsoft-com:office:word" xmlns:w="http://schemas.openxmlformats.org/wordprocessingml/2006/main" xmlns:w14="http://schemas.microsoft.com/office/word/2010/wordml" xmlns:w15="http://schemas.microsoft.com/office/word/2012/wordml" xmlns:w16cex="http://schemas.microsoft.com/office/word/2018/wordml/cex" xmlns:w16cid="http://schemas.microsoft.com/office/word/2016/wordml/cid" xmlns:w16="http://schemas.microsoft.com/office/word/2018/wordml" xmlns:w16sdtdh="http://schemas.microsoft.com/office/word/2020/wordml/sdtdatahash" xmlns:w16se="http://schemas.microsoft.com/office/word/2015/wordml/symex" xmlns:wpg="http://schemas.microsoft.com/office/word/2010/wordprocessingGroup" xmlns:wpi="http://schemas.microsoft.com/office/word/2010/wordprocessingInk" xmlns:wne="http://schemas.microsoft.com/office/word/2006/wordml" xmlns:wps="http://schemas.microsoft.com/office/word/2010/wordprocessingShape" mc:Ignorable="w14 w15 w16se w16cid w16 w16cex w16sdtdh wp14">
   <w:endnote w:type="separator" w:id="-1">
     <w:p>
       <w:r>
@@ -1415,7 +1443,7 @@
 </file>
 
 <file path=word/footer1.xml><?xml version="1.0" encoding="utf-8"?>
-<w:ftr xmlns:wpc="http://schemas.microsoft.com/office/word/2010/wordprocessingCanvas" xmlns:cx="http://schemas.microsoft.com/office/drawing/2014/chartex" xmlns:cx1="http://schemas.microsoft.com/office/drawing/2015/9/8/chartex" xmlns:cx2="http://schemas.microsoft.com/office/drawing/2015/10/21/chartex" xmlns:cx3="http://schemas.microsoft.com/office/drawing/2016/5/9/chartex" xmlns:cx4="http://schemas.microsoft.com/office/drawing/2016/5/10/chartex" xmlns:cx5="http://schemas.microsoft.com/office/drawing/2016/5/11/chartex" xmlns:cx6="http://schemas.microsoft.com/office/drawing/2016/5/12/chartex" xmlns:cx7="http://schemas.microsoft.com/office/drawing/2016/5/13/chartex" xmlns:cx8="http://schemas.microsoft.com/office/drawing/2016/5/14/chartex" xmlns:mc="http://schemas.openxmlformats.org/markup-compatibility/2006" xmlns:aink="http://schemas.microsoft.com/office/drawing/2016/ink" xmlns:am3d="http://schemas.microsoft.com/office/drawing/2017/model3d" xmlns:o="urn:schemas-microsoft-com:office:office" xmlns:r="http://schemas.openxmlformats.org/officeDocument/2006/relationships" xmlns:m="http://schemas.openxmlformats.org/officeDocument/2006/math" xmlns:v="urn:schemas-microsoft-com:vml" xmlns:wp14="http://schemas.microsoft.com/office/word/2010/wordprocessingDrawing" xmlns:wp="http://schemas.openxmlformats.org/drawingml/2006/wordprocessingDrawing" xmlns:w10="urn:schemas-microsoft-com:office:word" xmlns:w="http://schemas.openxmlformats.org/wordprocessingml/2006/main" xmlns:w14="http://schemas.microsoft.com/office/word/2010/wordml" xmlns:w15="http://schemas.microsoft.com/office/word/2012/wordml" xmlns:w16cid="http://schemas.microsoft.com/office/word/2016/wordml/cid" xmlns:w16se="http://schemas.microsoft.com/office/word/2015/wordml/symex" xmlns:wpg="http://schemas.microsoft.com/office/word/2010/wordprocessingGroup" xmlns:wpi="http://schemas.microsoft.com/office/word/2010/wordprocessingInk" xmlns:wne="http://schemas.microsoft.com/office/word/2006/wordml" xmlns:wps="http://schemas.microsoft.com/office/word/2010/wordprocessingShape" mc:Ignorable="w14 w15 w16se w16cid wp14">
+<w:ftr xmlns:wpc="http://schemas.microsoft.com/office/word/2010/wordprocessingCanvas" xmlns:cx="http://schemas.microsoft.com/office/drawing/2014/chartex" xmlns:cx1="http://schemas.microsoft.com/office/drawing/2015/9/8/chartex" xmlns:cx2="http://schemas.microsoft.com/office/drawing/2015/10/21/chartex" xmlns:cx3="http://schemas.microsoft.com/office/drawing/2016/5/9/chartex" xmlns:cx4="http://schemas.microsoft.com/office/drawing/2016/5/10/chartex" xmlns:cx5="http://schemas.microsoft.com/office/drawing/2016/5/11/chartex" xmlns:cx6="http://schemas.microsoft.com/office/drawing/2016/5/12/chartex" xmlns:cx7="http://schemas.microsoft.com/office/drawing/2016/5/13/chartex" xmlns:cx8="http://schemas.microsoft.com/office/drawing/2016/5/14/chartex" xmlns:mc="http://schemas.openxmlformats.org/markup-compatibility/2006" xmlns:aink="http://schemas.microsoft.com/office/drawing/2016/ink" xmlns:am3d="http://schemas.microsoft.com/office/drawing/2017/model3d" xmlns:o="urn:schemas-microsoft-com:office:office" xmlns:r="http://schemas.openxmlformats.org/officeDocument/2006/relationships" xmlns:m="http://schemas.openxmlformats.org/officeDocument/2006/math" xmlns:v="urn:schemas-microsoft-com:vml" xmlns:wp14="http://schemas.microsoft.com/office/word/2010/wordprocessingDrawing" xmlns:wp="http://schemas.openxmlformats.org/drawingml/2006/wordprocessingDrawing" xmlns:w10="urn:schemas-microsoft-com:office:word" xmlns:w="http://schemas.openxmlformats.org/wordprocessingml/2006/main" xmlns:w14="http://schemas.microsoft.com/office/word/2010/wordml" xmlns:w15="http://schemas.microsoft.com/office/word/2012/wordml" xmlns:w16cex="http://schemas.microsoft.com/office/word/2018/wordml/cex" xmlns:w16cid="http://schemas.microsoft.com/office/word/2016/wordml/cid" xmlns:w16="http://schemas.microsoft.com/office/word/2018/wordml" xmlns:w16sdtdh="http://schemas.microsoft.com/office/word/2020/wordml/sdtdatahash" xmlns:w16se="http://schemas.microsoft.com/office/word/2015/wordml/symex" xmlns:wpg="http://schemas.microsoft.com/office/word/2010/wordprocessingGroup" xmlns:wpi="http://schemas.microsoft.com/office/word/2010/wordprocessingInk" xmlns:wne="http://schemas.microsoft.com/office/word/2006/wordml" xmlns:wps="http://schemas.microsoft.com/office/word/2010/wordprocessingShape" mc:Ignorable="w14 w15 w16se w16cid w16 w16cex w16sdtdh wp14">
   <w:p>
     <w:pPr>
       <w:pStyle w:val="Footer"/>
@@ -1468,7 +1496,7 @@
 </file>
 
 <file path=word/footnotes.xml><?xml version="1.0" encoding="utf-8"?>
-<w:footnotes xmlns:wpc="http://schemas.microsoft.com/office/word/2010/wordprocessingCanvas" xmlns:cx="http://schemas.microsoft.com/office/drawing/2014/chartex" xmlns:cx1="http://schemas.microsoft.com/office/drawing/2015/9/8/chartex" xmlns:cx2="http://schemas.microsoft.com/office/drawing/2015/10/21/chartex" xmlns:cx3="http://schemas.microsoft.com/office/drawing/2016/5/9/chartex" xmlns:cx4="http://schemas.microsoft.com/office/drawing/2016/5/10/chartex" xmlns:cx5="http://schemas.microsoft.com/office/drawing/2016/5/11/chartex" xmlns:cx6="http://schemas.microsoft.com/office/drawing/2016/5/12/chartex" xmlns:cx7="http://schemas.microsoft.com/office/drawing/2016/5/13/chartex" xmlns:cx8="http://schemas.microsoft.com/office/drawing/2016/5/14/chartex" xmlns:mc="http://schemas.openxmlformats.org/markup-compatibility/2006" xmlns:aink="http://schemas.microsoft.com/office/drawing/2016/ink" xmlns:am3d="http://schemas.microsoft.com/office/drawing/2017/model3d" xmlns:o="urn:schemas-microsoft-com:office:office" xmlns:r="http://schemas.openxmlformats.org/officeDocument/2006/relationships" xmlns:m="http://schemas.openxmlformats.org/officeDocument/2006/math" xmlns:v="urn:schemas-microsoft-com:vml" xmlns:wp14="http://schemas.microsoft.com/office/word/2010/wordprocessingDrawing" xmlns:wp="http://schemas.openxmlformats.org/drawingml/2006/wordprocessingDrawing" xmlns:w10="urn:schemas-microsoft-com:office:word" xmlns:w="http://schemas.openxmlformats.org/wordprocessingml/2006/main" xmlns:w14="http://schemas.microsoft.com/office/word/2010/wordml" xmlns:w15="http://schemas.microsoft.com/office/word/2012/wordml" xmlns:w16cid="http://schemas.microsoft.com/office/word/2016/wordml/cid" xmlns:w16se="http://schemas.microsoft.com/office/word/2015/wordml/symex" xmlns:wpg="http://schemas.microsoft.com/office/word/2010/wordprocessingGroup" xmlns:wpi="http://schemas.microsoft.com/office/word/2010/wordprocessingInk" xmlns:wne="http://schemas.microsoft.com/office/word/2006/wordml" xmlns:wps="http://schemas.microsoft.com/office/word/2010/wordprocessingShape" mc:Ignorable="w14 w15 w16se w16cid wp14">
+<w:footnotes xmlns:wpc="http://schemas.microsoft.com/office/word/2010/wordprocessingCanvas" xmlns:cx="http://schemas.microsoft.com/office/drawing/2014/chartex" xmlns:cx1="http://schemas.microsoft.com/office/drawing/2015/9/8/chartex" xmlns:cx2="http://schemas.microsoft.com/office/drawing/2015/10/21/chartex" xmlns:cx3="http://schemas.microsoft.com/office/drawing/2016/5/9/chartex" xmlns:cx4="http://schemas.microsoft.com/office/drawing/2016/5/10/chartex" xmlns:cx5="http://schemas.microsoft.com/office/drawing/2016/5/11/chartex" xmlns:cx6="http://schemas.microsoft.com/office/drawing/2016/5/12/chartex" xmlns:cx7="http://schemas.microsoft.com/office/drawing/2016/5/13/chartex" xmlns:cx8="http://schemas.microsoft.com/office/drawing/2016/5/14/chartex" xmlns:mc="http://schemas.openxmlformats.org/markup-compatibility/2006" xmlns:aink="http://schemas.microsoft.com/office/drawing/2016/ink" xmlns:am3d="http://schemas.microsoft.com/office/drawing/2017/model3d" xmlns:o="urn:schemas-microsoft-com:office:office" xmlns:r="http://schemas.openxmlformats.org/officeDocument/2006/relationships" xmlns:m="http://schemas.openxmlformats.org/officeDocument/2006/math" xmlns:v="urn:schemas-microsoft-com:vml" xmlns:wp14="http://schemas.microsoft.com/office/word/2010/wordprocessingDrawing" xmlns:wp="http://schemas.openxmlformats.org/drawingml/2006/wordprocessingDrawing" xmlns:w10="urn:schemas-microsoft-com:office:word" xmlns:w="http://schemas.openxmlformats.org/wordprocessingml/2006/main" xmlns:w14="http://schemas.microsoft.com/office/word/2010/wordml" xmlns:w15="http://schemas.microsoft.com/office/word/2012/wordml" xmlns:w16cex="http://schemas.microsoft.com/office/word/2018/wordml/cex" xmlns:w16cid="http://schemas.microsoft.com/office/word/2016/wordml/cid" xmlns:w16="http://schemas.microsoft.com/office/word/2018/wordml" xmlns:w16sdtdh="http://schemas.microsoft.com/office/word/2020/wordml/sdtdatahash" xmlns:w16se="http://schemas.microsoft.com/office/word/2015/wordml/symex" xmlns:wpg="http://schemas.microsoft.com/office/word/2010/wordprocessingGroup" xmlns:wpi="http://schemas.microsoft.com/office/word/2010/wordprocessingInk" xmlns:wne="http://schemas.microsoft.com/office/word/2006/wordml" xmlns:wps="http://schemas.microsoft.com/office/word/2010/wordprocessingShape" mc:Ignorable="w14 w15 w16se w16cid w16 w16cex w16sdtdh wp14">
   <w:footnote w:type="separator" w:id="-1">
     <w:p>
       <w:r>
@@ -1487,7 +1515,7 @@
 </file>
 
 <file path=word/header1.xml><?xml version="1.0" encoding="utf-8"?>
-<w:hdr xmlns:wpc="http://schemas.microsoft.com/office/word/2010/wordprocessingCanvas" xmlns:cx="http://schemas.microsoft.com/office/drawing/2014/chartex" xmlns:cx1="http://schemas.microsoft.com/office/drawing/2015/9/8/chartex" xmlns:cx2="http://schemas.microsoft.com/office/drawing/2015/10/21/chartex" xmlns:cx3="http://schemas.microsoft.com/office/drawing/2016/5/9/chartex" xmlns:cx4="http://schemas.microsoft.com/office/drawing/2016/5/10/chartex" xmlns:cx5="http://schemas.microsoft.com/office/drawing/2016/5/11/chartex" xmlns:cx6="http://schemas.microsoft.com/office/drawing/2016/5/12/chartex" xmlns:cx7="http://schemas.microsoft.com/office/drawing/2016/5/13/chartex" xmlns:cx8="http://schemas.microsoft.com/office/drawing/2016/5/14/chartex" xmlns:mc="http://schemas.openxmlformats.org/markup-compatibility/2006" xmlns:aink="http://schemas.microsoft.com/office/drawing/2016/ink" xmlns:am3d="http://schemas.microsoft.com/office/drawing/2017/model3d" xmlns:o="urn:schemas-microsoft-com:office:office" xmlns:r="http://schemas.openxmlformats.org/officeDocument/2006/relationships" xmlns:m="http://schemas.openxmlformats.org/officeDocument/2006/math" xmlns:v="urn:schemas-microsoft-com:vml" xmlns:wp14="http://schemas.microsoft.com/office/word/2010/wordprocessingDrawing" xmlns:wp="http://schemas.openxmlformats.org/drawingml/2006/wordprocessingDrawing" xmlns:w10="urn:schemas-microsoft-com:office:word" xmlns:w="http://schemas.openxmlformats.org/wordprocessingml/2006/main" xmlns:w14="http://schemas.microsoft.com/office/word/2010/wordml" xmlns:w15="http://schemas.microsoft.com/office/word/2012/wordml" xmlns:w16cid="http://schemas.microsoft.com/office/word/2016/wordml/cid" xmlns:w16se="http://schemas.microsoft.com/office/word/2015/wordml/symex" xmlns:wpg="http://schemas.microsoft.com/office/word/2010/wordprocessingGroup" xmlns:wpi="http://schemas.microsoft.com/office/word/2010/wordprocessingInk" xmlns:wne="http://schemas.microsoft.com/office/word/2006/wordml" xmlns:wps="http://schemas.microsoft.com/office/word/2010/wordprocessingShape" mc:Ignorable="w14 w15 w16se w16cid wp14">
+<w:hdr xmlns:wpc="http://schemas.microsoft.com/office/word/2010/wordprocessingCanvas" xmlns:cx="http://schemas.microsoft.com/office/drawing/2014/chartex" xmlns:cx1="http://schemas.microsoft.com/office/drawing/2015/9/8/chartex" xmlns:cx2="http://schemas.microsoft.com/office/drawing/2015/10/21/chartex" xmlns:cx3="http://schemas.microsoft.com/office/drawing/2016/5/9/chartex" xmlns:cx4="http://schemas.microsoft.com/office/drawing/2016/5/10/chartex" xmlns:cx5="http://schemas.microsoft.com/office/drawing/2016/5/11/chartex" xmlns:cx6="http://schemas.microsoft.com/office/drawing/2016/5/12/chartex" xmlns:cx7="http://schemas.microsoft.com/office/drawing/2016/5/13/chartex" xmlns:cx8="http://schemas.microsoft.com/office/drawing/2016/5/14/chartex" xmlns:mc="http://schemas.openxmlformats.org/markup-compatibility/2006" xmlns:aink="http://schemas.microsoft.com/office/drawing/2016/ink" xmlns:am3d="http://schemas.microsoft.com/office/drawing/2017/model3d" xmlns:o="urn:schemas-microsoft-com:office:office" xmlns:r="http://schemas.openxmlformats.org/officeDocument/2006/relationships" xmlns:m="http://schemas.openxmlformats.org/officeDocument/2006/math" xmlns:v="urn:schemas-microsoft-com:vml" xmlns:wp14="http://schemas.microsoft.com/office/word/2010/wordprocessingDrawing" xmlns:wp="http://schemas.openxmlformats.org/drawingml/2006/wordprocessingDrawing" xmlns:w10="urn:schemas-microsoft-com:office:word" xmlns:w="http://schemas.openxmlformats.org/wordprocessingml/2006/main" xmlns:w14="http://schemas.microsoft.com/office/word/2010/wordml" xmlns:w15="http://schemas.microsoft.com/office/word/2012/wordml" xmlns:w16cex="http://schemas.microsoft.com/office/word/2018/wordml/cex" xmlns:w16cid="http://schemas.microsoft.com/office/word/2016/wordml/cid" xmlns:w16="http://schemas.microsoft.com/office/word/2018/wordml" xmlns:w16sdtdh="http://schemas.microsoft.com/office/word/2020/wordml/sdtdatahash" xmlns:w16se="http://schemas.microsoft.com/office/word/2015/wordml/symex" xmlns:wpg="http://schemas.microsoft.com/office/word/2010/wordprocessingGroup" xmlns:wpi="http://schemas.microsoft.com/office/word/2010/wordprocessingInk" xmlns:wne="http://schemas.microsoft.com/office/word/2006/wordml" xmlns:wps="http://schemas.microsoft.com/office/word/2010/wordprocessingShape" mc:Ignorable="w14 w15 w16se w16cid w16 w16cex w16sdtdh wp14">
   <w:p>
     <w:pPr>
       <w:pStyle w:val="Header"/>
@@ -1514,7 +1542,7 @@
 </file>
 
 <file path=word/numbering.xml><?xml version="1.0" encoding="utf-8"?>
-<w:numbering xmlns:wpc="http://schemas.microsoft.com/office/word/2010/wordprocessingCanvas" xmlns:cx="http://schemas.microsoft.com/office/drawing/2014/chartex" xmlns:cx1="http://schemas.microsoft.com/office/drawing/2015/9/8/chartex" xmlns:cx2="http://schemas.microsoft.com/office/drawing/2015/10/21/chartex" xmlns:cx3="http://schemas.microsoft.com/office/drawing/2016/5/9/chartex" xmlns:cx4="http://schemas.microsoft.com/office/drawing/2016/5/10/chartex" xmlns:cx5="http://schemas.microsoft.com/office/drawing/2016/5/11/chartex" xmlns:cx6="http://schemas.microsoft.com/office/drawing/2016/5/12/chartex" xmlns:cx7="http://schemas.microsoft.com/office/drawing/2016/5/13/chartex" xmlns:cx8="http://schemas.microsoft.com/office/drawing/2016/5/14/chartex" xmlns:mc="http://schemas.openxmlformats.org/markup-compatibility/2006" xmlns:aink="http://schemas.microsoft.com/office/drawing/2016/ink" xmlns:am3d="http://schemas.microsoft.com/office/drawing/2017/model3d" xmlns:o="urn:schemas-microsoft-com:office:office" xmlns:r="http://schemas.openxmlformats.org/officeDocument/2006/relationships" xmlns:m="http://schemas.openxmlformats.org/officeDocument/2006/math" xmlns:v="urn:schemas-microsoft-com:vml" xmlns:wp14="http://schemas.microsoft.com/office/word/2010/wordprocessingDrawing" xmlns:wp="http://schemas.openxmlformats.org/drawingml/2006/wordprocessingDrawing" xmlns:w10="urn:schemas-microsoft-com:office:word" xmlns:w="http://schemas.openxmlformats.org/wordprocessingml/2006/main" xmlns:w14="http://schemas.microsoft.com/office/word/2010/wordml" xmlns:w15="http://schemas.microsoft.com/office/word/2012/wordml" xmlns:w16cid="http://schemas.microsoft.com/office/word/2016/wordml/cid" xmlns:w16se="http://schemas.microsoft.com/office/word/2015/wordml/symex" xmlns:wpg="http://schemas.microsoft.com/office/word/2010/wordprocessingGroup" xmlns:wpi="http://schemas.microsoft.com/office/word/2010/wordprocessingInk" xmlns:wne="http://schemas.microsoft.com/office/word/2006/wordml" xmlns:wps="http://schemas.microsoft.com/office/word/2010/wordprocessingShape" mc:Ignorable="w14 w15 w16se w16cid wp14">
+<w:numbering xmlns:wpc="http://schemas.microsoft.com/office/word/2010/wordprocessingCanvas" xmlns:cx="http://schemas.microsoft.com/office/drawing/2014/chartex" xmlns:cx1="http://schemas.microsoft.com/office/drawing/2015/9/8/chartex" xmlns:cx2="http://schemas.microsoft.com/office/drawing/2015/10/21/chartex" xmlns:cx3="http://schemas.microsoft.com/office/drawing/2016/5/9/chartex" xmlns:cx4="http://schemas.microsoft.com/office/drawing/2016/5/10/chartex" xmlns:cx5="http://schemas.microsoft.com/office/drawing/2016/5/11/chartex" xmlns:cx6="http://schemas.microsoft.com/office/drawing/2016/5/12/chartex" xmlns:cx7="http://schemas.microsoft.com/office/drawing/2016/5/13/chartex" xmlns:cx8="http://schemas.microsoft.com/office/drawing/2016/5/14/chartex" xmlns:mc="http://schemas.openxmlformats.org/markup-compatibility/2006" xmlns:aink="http://schemas.microsoft.com/office/drawing/2016/ink" xmlns:am3d="http://schemas.microsoft.com/office/drawing/2017/model3d" xmlns:o="urn:schemas-microsoft-com:office:office" xmlns:r="http://schemas.openxmlformats.org/officeDocument/2006/relationships" xmlns:m="http://schemas.openxmlformats.org/officeDocument/2006/math" xmlns:v="urn:schemas-microsoft-com:vml" xmlns:wp14="http://schemas.microsoft.com/office/word/2010/wordprocessingDrawing" xmlns:wp="http://schemas.openxmlformats.org/drawingml/2006/wordprocessingDrawing" xmlns:w10="urn:schemas-microsoft-com:office:word" xmlns:w="http://schemas.openxmlformats.org/wordprocessingml/2006/main" xmlns:w14="http://schemas.microsoft.com/office/word/2010/wordml" xmlns:w15="http://schemas.microsoft.com/office/word/2012/wordml" xmlns:w16cex="http://schemas.microsoft.com/office/word/2018/wordml/cex" xmlns:w16cid="http://schemas.microsoft.com/office/word/2016/wordml/cid" xmlns:w16="http://schemas.microsoft.com/office/word/2018/wordml" xmlns:w16sdtdh="http://schemas.microsoft.com/office/word/2020/wordml/sdtdatahash" xmlns:w16se="http://schemas.microsoft.com/office/word/2015/wordml/symex" xmlns:wpg="http://schemas.microsoft.com/office/word/2010/wordprocessingGroup" xmlns:wpi="http://schemas.microsoft.com/office/word/2010/wordprocessingInk" xmlns:wne="http://schemas.microsoft.com/office/word/2006/wordml" xmlns:wps="http://schemas.microsoft.com/office/word/2010/wordprocessingShape" mc:Ignorable="w14 w15 w16se w16cid w16 w16cex w16sdtdh wp14">
   <w:abstractNum w:abstractNumId="0" w15:restartNumberingAfterBreak="0">
     <w:nsid w:val="18733C2C"/>
     <w:multiLevelType w:val="multilevel"/>
@@ -2123,7 +2151,7 @@
 </file>
 
 <file path=word/styles.xml><?xml version="1.0" encoding="utf-8"?>
-<w:styles xmlns:mc="http://schemas.openxmlformats.org/markup-compatibility/2006" xmlns:r="http://schemas.openxmlformats.org/officeDocument/2006/relationships" xmlns:w="http://schemas.openxmlformats.org/wordprocessingml/2006/main" xmlns:w14="http://schemas.microsoft.com/office/word/2010/wordml" xmlns:w15="http://schemas.microsoft.com/office/word/2012/wordml" xmlns:w16cid="http://schemas.microsoft.com/office/word/2016/wordml/cid" xmlns:w16se="http://schemas.microsoft.com/office/word/2015/wordml/symex" mc:Ignorable="w14 w15 w16se w16cid">
+<w:styles xmlns:mc="http://schemas.openxmlformats.org/markup-compatibility/2006" xmlns:r="http://schemas.openxmlformats.org/officeDocument/2006/relationships" xmlns:w="http://schemas.openxmlformats.org/wordprocessingml/2006/main" xmlns:w14="http://schemas.microsoft.com/office/word/2010/wordml" xmlns:w15="http://schemas.microsoft.com/office/word/2012/wordml" xmlns:w16cex="http://schemas.microsoft.com/office/word/2018/wordml/cex" xmlns:w16cid="http://schemas.microsoft.com/office/word/2016/wordml/cid" xmlns:w16="http://schemas.microsoft.com/office/word/2018/wordml" xmlns:w16sdtdh="http://schemas.microsoft.com/office/word/2020/wordml/sdtdatahash" xmlns:w16se="http://schemas.microsoft.com/office/word/2015/wordml/symex" mc:Ignorable="w14 w15 w16se w16cid w16 w16cex w16sdtdh">
   <w:docDefaults>
     <w:rPrDefault>
       <w:rPr>

</xml_diff>

<commit_message>
Update order of topics
</commit_message>
<xml_diff>
--- a/04-unity-triggers/homework.docx
+++ b/04-unity-triggers/homework.docx
@@ -367,52 +367,76 @@
     <w:p>
       <w:pPr>
         <w:pStyle w:val="BodyText"/>
-      </w:pPr>
-      <w:r>
-        <w:rPr>
-          <w:rFonts w:ascii="David" w:hAnsi="David" w:cs="David"/>
-          <w:rtl/>
-        </w:rPr>
-        <w:t>בנוסף לשינוי מהרשימה, הוסיפו לפחות שינוי אחד מקורי.</w:t>
+        <w:numPr>
+          <w:ilvl w:val="0"/>
+          <w:numId w:val="3"/>
+        </w:numPr>
+        <w:rPr>
+          <w:rFonts w:ascii="David" w:hAnsi="David" w:cs="David"/>
+        </w:rPr>
+      </w:pPr>
+      <w:r>
+        <w:rPr>
+          <w:rFonts w:ascii="David" w:hAnsi="David" w:cs="David" w:hint="cs"/>
+          <w:rtl/>
+        </w:rPr>
+        <w:t xml:space="preserve">שנו את גבולות המשחק </w:t>
+      </w:r>
+      <w:r>
+        <w:rPr>
+          <w:rFonts w:ascii="David" w:hAnsi="David" w:cs="David"/>
+          <w:rtl/>
+        </w:rPr>
+        <w:t>–</w:t>
+      </w:r>
+      <w:r>
+        <w:rPr>
+          <w:rFonts w:ascii="David" w:hAnsi="David" w:cs="David" w:hint="cs"/>
+          <w:rtl/>
+        </w:rPr>
+        <w:t xml:space="preserve"> הפכו את העולם לעולם </w:t>
+      </w:r>
+      <w:r>
+        <w:rPr>
+          <w:rFonts w:ascii="David" w:hAnsi="David" w:cs="David"/>
+          <w:rtl/>
+        </w:rPr>
+        <w:t>עגול – כשהשחקן מגיע לצד אחד של העולם, הוא מופיע בצד השני</w:t>
+      </w:r>
+      <w:r>
+        <w:rPr>
+          <w:rFonts w:ascii="David" w:hAnsi="David" w:cs="David" w:hint="cs"/>
+          <w:rtl/>
+        </w:rPr>
+        <w:t xml:space="preserve"> (השתמשו ברכיבי-התנגשות ולא במספרי-קסם)</w:t>
+      </w:r>
+      <w:r>
+        <w:rPr>
+          <w:rFonts w:ascii="David" w:hAnsi="David" w:cs="David" w:hint="cs"/>
+          <w:rtl/>
+        </w:rPr>
+        <w:t>.</w:t>
       </w:r>
     </w:p>
     <w:p>
       <w:pPr>
         <w:pStyle w:val="BodyText"/>
-        <w:rPr>
-          <w:rFonts w:ascii="David" w:hAnsi="David" w:cs="David"/>
-          <w:color w:val="00B050"/>
-        </w:rPr>
-      </w:pPr>
-      <w:r>
-        <w:rPr>
-          <w:rFonts w:ascii="David" w:hAnsi="David" w:cs="David"/>
-          <w:b/>
-          <w:bCs/>
-          <w:color w:val="00B050"/>
-          <w:rtl/>
-        </w:rPr>
-        <w:t>הגשה:</w:t>
-      </w:r>
-      <w:r>
-        <w:rPr>
-          <w:rFonts w:ascii="David" w:hAnsi="David" w:cs="David"/>
-          <w:color w:val="00B050"/>
-          <w:rtl/>
-        </w:rPr>
-        <w:t xml:space="preserve"> </w:t>
+      </w:pPr>
+      <w:r>
+        <w:rPr>
+          <w:rFonts w:ascii="David" w:hAnsi="David" w:cs="David"/>
+          <w:rtl/>
+        </w:rPr>
+        <w:t>בנוסף לשינוי מהרשימה, הוסיפו לפחות שינוי אחד מקורי.</w:t>
       </w:r>
     </w:p>
     <w:p>
       <w:pPr>
         <w:pStyle w:val="BodyText"/>
-        <w:numPr>
-          <w:ilvl w:val="0"/>
-          <w:numId w:val="6"/>
-        </w:numPr>
         <w:rPr>
           <w:rFonts w:ascii="David" w:hAnsi="David" w:cs="David"/>
           <w:color w:val="00B050"/>
+          <w:rtl/>
         </w:rPr>
       </w:pPr>
       <w:r>
@@ -421,433 +445,26 @@
           <w:color w:val="00B050"/>
           <w:rtl/>
         </w:rPr>
-        <w:t>העלו את המשחק עם השינויים שהוספתם ל</w:t>
-      </w:r>
-      <w:r>
-        <w:rPr>
-          <w:rFonts w:ascii="David" w:hAnsi="David" w:cs="David" w:hint="cs"/>
-          <w:color w:val="00B050"/>
-          <w:rtl/>
-        </w:rPr>
-        <w:t>חשבון של הצוות ב-</w:t>
-      </w:r>
-      <w:r>
-        <w:rPr>
-          <w:rFonts w:ascii="David" w:hAnsi="David" w:cs="David"/>
-          <w:color w:val="00B050"/>
-        </w:rPr>
-        <w:t>itch.io</w:t>
-      </w:r>
-      <w:r>
-        <w:rPr>
-          <w:rFonts w:ascii="David" w:hAnsi="David" w:cs="David"/>
-          <w:color w:val="00B050"/>
-          <w:rtl/>
-        </w:rPr>
-        <w:t>.</w:t>
-      </w:r>
-      <w:r>
-        <w:rPr>
-          <w:rFonts w:ascii="David" w:hAnsi="David" w:cs="David"/>
-          <w:color w:val="00B050"/>
-        </w:rPr>
-        <w:t xml:space="preserve"> </w:t>
-      </w:r>
-      <w:r>
-        <w:rPr>
-          <w:rFonts w:ascii="David" w:hAnsi="David" w:cs="David" w:hint="cs"/>
-          <w:color w:val="00B050"/>
-          <w:rtl/>
-        </w:rPr>
-        <w:t xml:space="preserve"> </w:t>
-      </w:r>
-      <w:r>
-        <w:rPr>
-          <w:rFonts w:ascii="David" w:hAnsi="David" w:cs="David" w:hint="cs"/>
-          <w:color w:val="00B050"/>
-          <w:rtl/>
-        </w:rPr>
-        <w:t xml:space="preserve">ודאו שהמשחקים במצב </w:t>
-      </w:r>
-      <w:r>
-        <w:rPr>
-          <w:rFonts w:ascii="David" w:hAnsi="David" w:cs="David"/>
-          <w:color w:val="00B050"/>
-        </w:rPr>
-        <w:t>public</w:t>
-      </w:r>
-      <w:r>
-        <w:rPr>
-          <w:rFonts w:ascii="David" w:hAnsi="David" w:cs="David" w:hint="cs"/>
-          <w:color w:val="00B050"/>
-          <w:rtl/>
-        </w:rPr>
-        <w:t>.</w:t>
+        <w:br w:type="page"/>
       </w:r>
     </w:p>
     <w:p>
       <w:pPr>
-        <w:pStyle w:val="BodyText"/>
-        <w:numPr>
-          <w:ilvl w:val="0"/>
-          <w:numId w:val="6"/>
-        </w:numPr>
-        <w:rPr>
-          <w:rFonts w:ascii="David" w:hAnsi="David" w:cs="David"/>
-          <w:color w:val="00B050"/>
-        </w:rPr>
-      </w:pPr>
-      <w:r>
-        <w:rPr>
-          <w:rFonts w:ascii="David" w:hAnsi="David" w:cs="David"/>
-          <w:color w:val="00B050"/>
-          <w:rtl/>
-        </w:rPr>
-        <w:t xml:space="preserve">העלו את הקוד לגיטהאב </w:t>
-      </w:r>
-      <w:r>
-        <w:rPr>
-          <w:rFonts w:ascii="David" w:hAnsi="David" w:cs="David" w:hint="cs"/>
-          <w:color w:val="00B050"/>
-          <w:rtl/>
-        </w:rPr>
-        <w:t xml:space="preserve">של הצוות, </w:t>
-      </w:r>
-      <w:r>
-        <w:rPr>
-          <w:rFonts w:ascii="David" w:hAnsi="David" w:cs="David"/>
-          <w:color w:val="00B050"/>
-          <w:rtl/>
-        </w:rPr>
-        <w:t xml:space="preserve">והוסיפו קובץ </w:t>
-      </w:r>
-      <w:r>
-        <w:rPr>
-          <w:rFonts w:ascii="David" w:hAnsi="David" w:cs="David"/>
-          <w:color w:val="00B050"/>
-        </w:rPr>
-        <w:t>README.md</w:t>
-      </w:r>
-      <w:r>
-        <w:rPr>
-          <w:rFonts w:ascii="David" w:hAnsi="David" w:cs="David"/>
-          <w:color w:val="00B050"/>
-          <w:rtl/>
-        </w:rPr>
-        <w:t xml:space="preserve"> המסביר מה בדיוק עשיתם, כולל הפניות לקוד.</w:t>
-      </w:r>
-      <w:r>
-        <w:rPr>
-          <w:rFonts w:ascii="David" w:hAnsi="David" w:cs="David" w:hint="cs"/>
-          <w:color w:val="00B050"/>
-          <w:rtl/>
-        </w:rPr>
-        <w:t xml:space="preserve"> </w:t>
-      </w:r>
-      <w:r>
-        <w:rPr>
-          <w:rFonts w:ascii="David" w:hAnsi="David" w:cs="David" w:hint="cs"/>
-          <w:color w:val="00B050"/>
-          <w:rtl/>
-        </w:rPr>
-        <w:t xml:space="preserve"> </w:t>
-      </w:r>
-      <w:r>
-        <w:rPr>
-          <w:rFonts w:ascii="David" w:hAnsi="David" w:cs="David" w:hint="cs"/>
-          <w:color w:val="00B050"/>
-          <w:rtl/>
-        </w:rPr>
-        <w:t xml:space="preserve">ודאו שהתיקיה שאתם מעלים כוללת את הקבצים </w:t>
-      </w:r>
-      <w:r>
-        <w:rPr>
-          <w:rFonts w:ascii="David" w:hAnsi="David" w:cs="David"/>
-          <w:color w:val="00B050"/>
-        </w:rPr>
-        <w:t>gitignore, gitattributes</w:t>
-      </w:r>
-      <w:r>
-        <w:rPr>
-          <w:rFonts w:ascii="David" w:hAnsi="David" w:cs="David" w:hint="cs"/>
-          <w:color w:val="00B050"/>
-          <w:rtl/>
-        </w:rPr>
-        <w:t xml:space="preserve"> כמו בגיטהאב של הקורס, ושאתם לא מעלים את הקבצים הזמניים של יוניטי.</w:t>
-      </w:r>
-    </w:p>
-    <w:p>
-      <w:pPr>
-        <w:pStyle w:val="BodyText"/>
-        <w:rPr>
-          <w:rFonts w:ascii="David" w:hAnsi="David" w:cs="David"/>
-        </w:rPr>
-      </w:pPr>
-    </w:p>
-    <w:p>
-      <w:pPr>
         <w:pStyle w:val="Heading2"/>
       </w:pPr>
       <w:r>
         <w:rPr>
-          <w:rtl/>
-        </w:rPr>
-        <w:t xml:space="preserve">ב. </w:t>
-      </w:r>
-      <w:r>
-        <w:rPr>
           <w:rFonts w:hint="cs"/>
           <w:rtl/>
         </w:rPr>
-        <w:t xml:space="preserve">מימוש </w:t>
-      </w:r>
-      <w:r>
-        <w:rPr>
-          <w:rtl/>
-        </w:rPr>
-        <w:t>גבולות</w:t>
-      </w:r>
-    </w:p>
-    <w:p>
-      <w:pPr>
-        <w:pStyle w:val="BodyText"/>
-        <w:rPr>
-          <w:rFonts w:ascii="David" w:hAnsi="David" w:cs="David"/>
-        </w:rPr>
-      </w:pPr>
-      <w:r>
-        <w:rPr>
-          <w:rFonts w:ascii="David" w:hAnsi="David" w:cs="David"/>
-          <w:rtl/>
-        </w:rPr>
-        <w:t xml:space="preserve">כזכור, אחד הרכיבים הרשמיים בכל משחק הוא </w:t>
-      </w:r>
-      <w:r>
-        <w:rPr>
-          <w:rFonts w:ascii="David" w:hAnsi="David" w:cs="David"/>
-          <w:b/>
-          <w:bCs/>
-          <w:rtl/>
-        </w:rPr>
-        <w:t>גבולות</w:t>
-      </w:r>
-      <w:r>
-        <w:rPr>
-          <w:rFonts w:ascii="David" w:hAnsi="David" w:cs="David"/>
-          <w:rtl/>
-        </w:rPr>
-        <w:t xml:space="preserve">. כברירת-מחדל, במשחקים של יוניטי העולם הוא אינסופי ושטוח. הראו איך להשתמש </w:t>
-      </w:r>
-      <w:r>
-        <w:rPr>
-          <w:rFonts w:ascii="David" w:hAnsi="David" w:cs="David" w:hint="cs"/>
-          <w:rtl/>
-        </w:rPr>
-        <w:t>ברכיבי התנגשות (קוליידרים)</w:t>
-      </w:r>
-      <w:r>
-        <w:rPr>
-          <w:rFonts w:ascii="David" w:hAnsi="David" w:cs="David" w:hint="cs"/>
-        </w:rPr>
-        <w:t xml:space="preserve"> </w:t>
-      </w:r>
-      <w:r>
-        <w:rPr>
-          <w:rFonts w:ascii="David" w:hAnsi="David" w:cs="David"/>
-          <w:rtl/>
-        </w:rPr>
-        <w:t>כדי ליצור גבולות במשחק החלליות</w:t>
-      </w:r>
-      <w:r>
-        <w:rPr>
-          <w:rFonts w:ascii="David" w:hAnsi="David" w:cs="David" w:hint="cs"/>
-          <w:rtl/>
-        </w:rPr>
-        <w:t>, כך שהעולם יהיה</w:t>
-      </w:r>
-      <w:r>
-        <w:rPr>
-          <w:rFonts w:ascii="David" w:hAnsi="David" w:cs="David"/>
-          <w:rtl/>
-        </w:rPr>
-        <w:t>:</w:t>
-      </w:r>
-    </w:p>
-    <w:p>
-      <w:pPr>
-        <w:pStyle w:val="BodyText"/>
-        <w:numPr>
-          <w:ilvl w:val="0"/>
-          <w:numId w:val="4"/>
-        </w:numPr>
-        <w:rPr>
-          <w:rFonts w:ascii="David" w:hAnsi="David" w:cs="David"/>
-        </w:rPr>
-      </w:pPr>
-      <w:r>
-        <w:rPr>
-          <w:rFonts w:ascii="David" w:hAnsi="David" w:cs="David"/>
-          <w:rtl/>
-        </w:rPr>
-        <w:t>עולם שטוח עם גבולות גלויים, כגון קירות שאי-אפשר לעבור;</w:t>
-      </w:r>
-    </w:p>
-    <w:p>
-      <w:pPr>
-        <w:pStyle w:val="BodyText"/>
-        <w:numPr>
-          <w:ilvl w:val="0"/>
-          <w:numId w:val="4"/>
-        </w:numPr>
-        <w:rPr>
-          <w:rFonts w:ascii="David" w:hAnsi="David" w:cs="David"/>
-        </w:rPr>
-      </w:pPr>
-      <w:r>
-        <w:rPr>
-          <w:rFonts w:ascii="David" w:hAnsi="David" w:cs="David"/>
-          <w:rtl/>
-        </w:rPr>
-        <w:t>עולם שטוח עם גבולות בלתי-נראים; לדוגמה, כשהאויבים עוברים את החלק התחתון של המסך, הם נהרסים; כשהלייזר עובר את החלק העליון של המסך – הוא נהרס.</w:t>
-      </w:r>
-    </w:p>
-    <w:p>
-      <w:pPr>
-        <w:pStyle w:val="BodyText"/>
-        <w:numPr>
-          <w:ilvl w:val="0"/>
-          <w:numId w:val="4"/>
-        </w:numPr>
-        <w:rPr>
-          <w:rFonts w:ascii="David" w:hAnsi="David" w:cs="David"/>
-        </w:rPr>
-      </w:pPr>
-      <w:r>
-        <w:rPr>
-          <w:rFonts w:ascii="David" w:hAnsi="David" w:cs="David"/>
-          <w:rtl/>
-        </w:rPr>
         <w:lastRenderedPageBreak/>
-        <w:t>עולם עגול – כשהשחקן מגיע לצד אחד של העולם, הוא מופיע בצד השני.</w:t>
-      </w:r>
-    </w:p>
-    <w:p>
-      <w:pPr>
-        <w:pStyle w:val="BodyText"/>
-        <w:rPr>
-          <w:rFonts w:ascii="David" w:hAnsi="David" w:cs="David"/>
-          <w:color w:val="00B050"/>
-        </w:rPr>
-      </w:pPr>
-      <w:r>
-        <w:rPr>
-          <w:rFonts w:ascii="David" w:hAnsi="David" w:cs="David"/>
-          <w:b/>
-          <w:bCs/>
-          <w:color w:val="00B050"/>
-          <w:rtl/>
-        </w:rPr>
-        <w:t>הגשה:</w:t>
-      </w:r>
-      <w:r>
-        <w:rPr>
-          <w:rFonts w:ascii="David" w:hAnsi="David" w:cs="David"/>
-          <w:color w:val="00B050"/>
-          <w:rtl/>
-        </w:rPr>
-        <w:t xml:space="preserve"> </w:t>
-      </w:r>
-    </w:p>
-    <w:p>
-      <w:pPr>
-        <w:pStyle w:val="BodyText"/>
-        <w:numPr>
-          <w:ilvl w:val="0"/>
-          <w:numId w:val="6"/>
-        </w:numPr>
-        <w:rPr>
-          <w:rFonts w:ascii="David" w:hAnsi="David" w:cs="David"/>
-          <w:color w:val="00B050"/>
-        </w:rPr>
-      </w:pPr>
-      <w:r>
-        <w:rPr>
-          <w:rFonts w:ascii="David" w:hAnsi="David" w:cs="David"/>
-          <w:color w:val="00B050"/>
-          <w:rtl/>
-        </w:rPr>
-        <w:t xml:space="preserve">העלו את אחד המשחקונים שיצרתם ל </w:t>
-      </w:r>
-      <w:r>
-        <w:rPr>
-          <w:rFonts w:ascii="David" w:hAnsi="David" w:cs="David"/>
-          <w:color w:val="00B050"/>
-        </w:rPr>
-        <w:t>itch.io</w:t>
-      </w:r>
-      <w:r>
-        <w:rPr>
-          <w:rFonts w:ascii="David" w:hAnsi="David" w:cs="David"/>
-          <w:color w:val="00B050"/>
-          <w:rtl/>
-        </w:rPr>
-        <w:t>.</w:t>
-      </w:r>
-    </w:p>
-    <w:p>
-      <w:pPr>
-        <w:pStyle w:val="BodyText"/>
-        <w:numPr>
-          <w:ilvl w:val="0"/>
-          <w:numId w:val="6"/>
-        </w:numPr>
-        <w:rPr>
-          <w:rFonts w:ascii="David" w:hAnsi="David" w:cs="David"/>
-          <w:color w:val="00B050"/>
-        </w:rPr>
-      </w:pPr>
-      <w:r>
-        <w:rPr>
-          <w:rFonts w:ascii="David" w:hAnsi="David" w:cs="David"/>
-          <w:color w:val="00B050"/>
-          <w:rtl/>
-        </w:rPr>
-        <w:t xml:space="preserve">העלו את הקוד לגיטהאב והוסיפו קובץ </w:t>
-      </w:r>
-      <w:r>
-        <w:rPr>
-          <w:rFonts w:ascii="David" w:hAnsi="David" w:cs="David"/>
-          <w:color w:val="00B050"/>
-        </w:rPr>
-        <w:t>README.md</w:t>
-      </w:r>
-      <w:r>
-        <w:rPr>
-          <w:rFonts w:ascii="David" w:hAnsi="David" w:cs="David"/>
-          <w:color w:val="00B050"/>
-          <w:rtl/>
-        </w:rPr>
-        <w:t xml:space="preserve"> המסביר מה בדיוק עשיתם, כולל הפניות לקוד.</w:t>
-      </w:r>
-    </w:p>
-    <w:p>
-      <w:pPr>
-        <w:pStyle w:val="BodyText"/>
-        <w:rPr>
-          <w:rFonts w:ascii="David" w:hAnsi="David" w:cs="David"/>
-          <w:color w:val="00B050"/>
-        </w:rPr>
-      </w:pPr>
-    </w:p>
-    <w:p>
-      <w:pPr>
-        <w:pStyle w:val="Heading2"/>
-      </w:pPr>
-      <w:r>
-        <w:rPr>
-          <w:rtl/>
-        </w:rPr>
-        <w:t>ג. מימוש תהליכי-ליבה</w:t>
+        <w:t>ב</w:t>
+      </w:r>
+      <w:r>
+        <w:rPr>
+          <w:rtl/>
+        </w:rPr>
+        <w:t>. מימוש תהליכי-ליבה</w:t>
       </w:r>
     </w:p>
     <w:p>
@@ -1187,131 +804,125 @@
       </w:pPr>
       <w:r>
         <w:rPr>
+          <w:rFonts w:ascii="David" w:hAnsi="David" w:cs="David"/>
+        </w:rPr>
+        <w:t>Pac Man</w:t>
+      </w:r>
+      <w:r>
+        <w:rPr>
+          <w:rFonts w:ascii="David" w:hAnsi="David" w:cs="David" w:hint="cs"/>
+          <w:rtl/>
+        </w:rPr>
+        <w:t xml:space="preserve"> </w:t>
+      </w:r>
+      <w:r>
+        <w:rPr>
+          <w:rFonts w:ascii="David" w:hAnsi="David" w:cs="David"/>
+          <w:rtl/>
+        </w:rPr>
+        <w:t>–</w:t>
+      </w:r>
+      <w:r>
+        <w:rPr>
+          <w:rFonts w:ascii="David" w:hAnsi="David" w:cs="David" w:hint="cs"/>
+          <w:rtl/>
+        </w:rPr>
+        <w:t xml:space="preserve"> צריך לעבור במבוך ולאכול את כל הנקודות בלי להתנגש ברוחות רפאים.</w:t>
+      </w:r>
+      <w:r>
+        <w:rPr>
+          <w:rFonts w:ascii="David" w:hAnsi="David" w:cs="David" w:hint="cs"/>
+          <w:rtl/>
+        </w:rPr>
+        <w:t xml:space="preserve"> יש </w:t>
+      </w:r>
+      <w:r>
+        <w:rPr>
+          <w:rFonts w:ascii="David" w:hAnsi="David" w:cs="David" w:hint="cs"/>
+          <w:rtl/>
+        </w:rPr>
+        <w:t>נקודות מיוחדות שנותנות חסינות למשך מספר שניות.</w:t>
+      </w:r>
+    </w:p>
+    <w:p>
+      <w:pPr>
+        <w:pStyle w:val="BodyText"/>
+        <w:rPr>
+          <w:rFonts w:ascii="David" w:hAnsi="David" w:cs="David"/>
+          <w:rtl/>
+        </w:rPr>
+      </w:pPr>
+      <w:r>
+        <w:rPr>
+          <w:rFonts w:ascii="David" w:hAnsi="David" w:cs="David"/>
+          <w:rtl/>
+        </w:rPr>
+        <w:t>אין צורך לממש את כל המשחק (עם כמה רמות, חיים, ניקוד, גרפיקה וכו'), אלא רק את תהליך-הליבה.</w:t>
+      </w:r>
+    </w:p>
+    <w:p>
+      <w:pPr>
+        <w:pStyle w:val="BodyText"/>
+        <w:rPr>
+          <w:rFonts w:ascii="David" w:hAnsi="David" w:cs="David"/>
+          <w:rtl/>
+        </w:rPr>
+      </w:pPr>
+    </w:p>
+    <w:p>
+      <w:pPr>
+        <w:pStyle w:val="BodyText"/>
+        <w:rPr>
+          <w:rFonts w:ascii="David" w:hAnsi="David" w:cs="David"/>
+        </w:rPr>
+      </w:pPr>
+    </w:p>
+    <w:p>
+      <w:pPr>
+        <w:pStyle w:val="BodyText"/>
+        <w:rPr>
+          <w:rFonts w:ascii="David" w:hAnsi="David" w:cs="David"/>
+          <w:color w:val="00B050"/>
+          <w:rtl/>
+        </w:rPr>
+      </w:pPr>
+      <w:r>
+        <w:rPr>
           <w:rFonts w:ascii="David" w:hAnsi="David" w:cs="David" w:hint="cs"/>
           <w:b/>
           <w:bCs/>
-          <w:rtl/>
-        </w:rPr>
-        <w:t>לחלופין</w:t>
+          <w:color w:val="00B050"/>
+          <w:rtl/>
+        </w:rPr>
+        <w:t>ה</w:t>
       </w:r>
       <w:r>
         <w:rPr>
           <w:rFonts w:ascii="David" w:hAnsi="David" w:cs="David" w:hint="cs"/>
-          <w:rtl/>
-        </w:rPr>
-        <w:t xml:space="preserve">, </w:t>
-      </w:r>
-      <w:r>
-        <w:rPr>
-          <w:rFonts w:ascii="David" w:hAnsi="David" w:cs="David" w:hint="cs"/>
-          <w:rtl/>
-        </w:rPr>
-        <w:t xml:space="preserve">נסו </w:t>
-      </w:r>
-      <w:r>
-        <w:rPr>
-          <w:rFonts w:ascii="David" w:hAnsi="David" w:cs="David" w:hint="cs"/>
-          <w:rtl/>
-        </w:rPr>
-        <w:t>לממש את תהליך</w:t>
-      </w:r>
-      <w:r>
-        <w:rPr>
-          <w:rFonts w:ascii="David" w:hAnsi="David" w:cs="David" w:hint="cs"/>
-          <w:rtl/>
-        </w:rPr>
-        <w:t>-</w:t>
-      </w:r>
-      <w:r>
-        <w:rPr>
-          <w:rFonts w:ascii="David" w:hAnsi="David" w:cs="David" w:hint="cs"/>
-          <w:rtl/>
-        </w:rPr>
-        <w:t xml:space="preserve">הליבה </w:t>
-      </w:r>
-      <w:r>
-        <w:rPr>
-          <w:rFonts w:ascii="David" w:hAnsi="David" w:cs="David" w:hint="cs"/>
-          <w:rtl/>
-        </w:rPr>
-        <w:t xml:space="preserve">של </w:t>
-      </w:r>
-      <w:r>
-        <w:rPr>
-          <w:rFonts w:ascii="David" w:hAnsi="David" w:cs="David" w:hint="cs"/>
-          <w:rtl/>
-        </w:rPr>
-        <w:t>אחד המשחקים המקוריים שלכם מהמטלה המתגלגלת</w:t>
-      </w:r>
-      <w:r>
-        <w:rPr>
-          <w:rFonts w:ascii="David" w:hAnsi="David" w:cs="David" w:hint="cs"/>
-          <w:rtl/>
-        </w:rPr>
-        <w:t xml:space="preserve">. זה עדיין לא יהיה המימוש הסופי, אבל </w:t>
-      </w:r>
-      <w:r>
-        <w:rPr>
-          <w:rFonts w:ascii="David" w:hAnsi="David" w:cs="David" w:hint="cs"/>
-          <w:rtl/>
-        </w:rPr>
-        <w:t>עשוי ל</w:t>
-      </w:r>
-      <w:r>
-        <w:rPr>
-          <w:rFonts w:ascii="David" w:hAnsi="David" w:cs="David" w:hint="cs"/>
-          <w:rtl/>
-        </w:rPr>
-        <w:t>עזור לכם בהמשך.</w:t>
-      </w:r>
-    </w:p>
-    <w:p>
-      <w:pPr>
-        <w:pStyle w:val="BodyText"/>
-        <w:rPr>
-          <w:rFonts w:ascii="David" w:hAnsi="David" w:cs="David"/>
-        </w:rPr>
-      </w:pPr>
-      <w:r>
-        <w:rPr>
-          <w:rFonts w:ascii="David" w:hAnsi="David" w:cs="David" w:hint="cs"/>
-          <w:rtl/>
-        </w:rPr>
-        <w:t xml:space="preserve">בשלב זה </w:t>
-      </w:r>
-      <w:r>
-        <w:rPr>
-          <w:rFonts w:ascii="David" w:hAnsi="David" w:cs="David"/>
-          <w:rtl/>
-        </w:rPr>
-        <w:t>אין צורך לממש את כל המשחק (עם כמה רמות, חיים, ניקוד, גרפיקה וכו'), אלא רק את תהליך-הליבה.</w:t>
-      </w:r>
-    </w:p>
-    <w:p>
-      <w:pPr>
-        <w:pStyle w:val="BodyText"/>
-        <w:rPr>
-          <w:rFonts w:ascii="David" w:hAnsi="David" w:cs="David"/>
-          <w:color w:val="00B050"/>
-        </w:rPr>
-      </w:pPr>
-      <w:r>
-        <w:rPr>
-          <w:rFonts w:ascii="David" w:hAnsi="David" w:cs="David"/>
           <w:b/>
           <w:bCs/>
           <w:color w:val="00B050"/>
           <w:rtl/>
         </w:rPr>
-        <w:t>הגשה:</w:t>
-      </w:r>
-      <w:r>
-        <w:rPr>
-          <w:rFonts w:ascii="David" w:hAnsi="David" w:cs="David"/>
+        <w:t>הגשה</w:t>
+      </w:r>
+      <w:r>
+        <w:rPr>
+          <w:rFonts w:ascii="David" w:hAnsi="David" w:cs="David" w:hint="cs"/>
+          <w:b/>
+          <w:bCs/>
           <w:color w:val="00B050"/>
           <w:rtl/>
         </w:rPr>
-        <w:t xml:space="preserve"> </w:t>
+        <w:t xml:space="preserve"> אישית - </w:t>
+      </w:r>
+      <w:r>
+        <w:rPr>
+          <w:rFonts w:ascii="David" w:hAnsi="David" w:cs="David" w:hint="cs"/>
+          <w:color w:val="00B050"/>
+          <w:rtl/>
+        </w:rPr>
+        <w:t>כדי שכולכם תדעו לתכנת ותוכלו לתרום באופן שווה לעבודת הצוות בהמשך הקורס.</w:t>
       </w:r>
     </w:p>
     <w:p>
@@ -1332,7 +943,7 @@
           <w:color w:val="00B050"/>
           <w:rtl/>
         </w:rPr>
-        <w:t xml:space="preserve">העלו את המשחק </w:t>
+        <w:t xml:space="preserve">העלו את </w:t>
       </w:r>
       <w:r>
         <w:rPr>
@@ -1340,7 +951,7 @@
           <w:color w:val="00B050"/>
           <w:rtl/>
         </w:rPr>
-        <w:t>שכתבתם</w:t>
+        <w:t xml:space="preserve">שני </w:t>
       </w:r>
       <w:r>
         <w:rPr>
@@ -1348,18 +959,96 @@
           <w:color w:val="00B050"/>
           <w:rtl/>
         </w:rPr>
-        <w:t xml:space="preserve"> ל </w:t>
-      </w:r>
-      <w:r>
-        <w:rPr>
-          <w:rFonts w:ascii="David" w:hAnsi="David" w:cs="David"/>
+        <w:t>המשחק</w:t>
+      </w:r>
+      <w:r>
+        <w:rPr>
+          <w:rFonts w:ascii="David" w:hAnsi="David" w:cs="David" w:hint="cs"/>
           <w:color w:val="00B050"/>
+          <w:rtl/>
+        </w:rPr>
+        <w:t>ים</w:t>
+      </w:r>
+      <w:r>
+        <w:rPr>
+          <w:rFonts w:ascii="David" w:hAnsi="David" w:cs="David"/>
+          <w:color w:val="00B050"/>
+          <w:rtl/>
+        </w:rPr>
+        <w:t xml:space="preserve"> </w:t>
+      </w:r>
+      <w:r>
+        <w:rPr>
+          <w:rFonts w:ascii="David" w:hAnsi="David" w:cs="David" w:hint="cs"/>
+          <w:color w:val="00B050"/>
+          <w:rtl/>
+        </w:rPr>
+        <w:t xml:space="preserve">שכתבתם </w:t>
+      </w:r>
+      <w:r>
+        <w:rPr>
+          <w:rFonts w:ascii="David" w:hAnsi="David" w:cs="David"/>
+          <w:color w:val="00B050"/>
+          <w:rtl/>
+        </w:rPr>
+        <w:t>ל</w:t>
+      </w:r>
+      <w:r>
+        <w:rPr>
+          <w:rFonts w:ascii="David" w:hAnsi="David" w:cs="David" w:hint="cs"/>
+          <w:color w:val="00B050"/>
+          <w:rtl/>
+        </w:rPr>
+        <w:t>חשבון שלכם ב-</w:t>
+      </w:r>
+      <w:r>
+        <w:rPr>
+          <w:rFonts w:ascii="David" w:hAnsi="David" w:cs="David"/>
+          <w:color w:val="00B050"/>
         </w:rPr>
         <w:t>itch.io</w:t>
       </w:r>
       <w:r>
         <w:rPr>
           <w:rFonts w:ascii="David" w:hAnsi="David" w:cs="David"/>
+          <w:color w:val="00B050"/>
+          <w:rtl/>
+        </w:rPr>
+        <w:t>.</w:t>
+      </w:r>
+      <w:r>
+        <w:rPr>
+          <w:rFonts w:ascii="David" w:hAnsi="David" w:cs="David"/>
+          <w:color w:val="00B050"/>
+        </w:rPr>
+        <w:t xml:space="preserve"> </w:t>
+      </w:r>
+      <w:r>
+        <w:rPr>
+          <w:rFonts w:ascii="David" w:hAnsi="David" w:cs="David" w:hint="cs"/>
+          <w:color w:val="00B050"/>
+          <w:rtl/>
+        </w:rPr>
+        <w:t xml:space="preserve"> </w:t>
+      </w:r>
+      <w:r>
+        <w:rPr>
+          <w:rFonts w:ascii="David" w:hAnsi="David" w:cs="David" w:hint="cs"/>
+          <w:color w:val="00B050"/>
+          <w:rtl/>
+        </w:rPr>
+        <w:t xml:space="preserve">ודאו שהמשחקים במצב </w:t>
+      </w:r>
+      <w:r>
+        <w:rPr>
+          <w:rFonts w:ascii="David" w:hAnsi="David" w:cs="David"/>
+          <w:color w:val="00B050"/>
+        </w:rPr>
+        <w:t>public</w:t>
+      </w:r>
+      <w:r>
+        <w:rPr>
+          <w:rFonts w:ascii="David" w:hAnsi="David" w:cs="David" w:hint="cs"/>
           <w:color w:val="00B050"/>
           <w:rtl/>
         </w:rPr>
@@ -1384,12 +1073,36 @@
           <w:color w:val="00B050"/>
           <w:rtl/>
         </w:rPr>
-        <w:t xml:space="preserve">העלו את הקוד לגיטהאב והוסיפו קובץ </w:t>
-      </w:r>
-      <w:r>
-        <w:rPr>
-          <w:rFonts w:ascii="David" w:hAnsi="David" w:cs="David"/>
+        <w:t xml:space="preserve">העלו את הקוד לגיטהאב </w:t>
+      </w:r>
+      <w:r>
+        <w:rPr>
+          <w:rFonts w:ascii="David" w:hAnsi="David" w:cs="David" w:hint="cs"/>
           <w:color w:val="00B050"/>
+          <w:rtl/>
+        </w:rPr>
+        <w:t>שלכם</w:t>
+      </w:r>
+      <w:r>
+        <w:rPr>
+          <w:rFonts w:ascii="David" w:hAnsi="David" w:cs="David" w:hint="cs"/>
+          <w:color w:val="00B050"/>
+          <w:rtl/>
+        </w:rPr>
+        <w:t xml:space="preserve">. </w:t>
+      </w:r>
+      <w:r>
+        <w:rPr>
+          <w:rFonts w:ascii="David" w:hAnsi="David" w:cs="David"/>
+          <w:color w:val="00B050"/>
+          <w:rtl/>
+        </w:rPr>
+        <w:t xml:space="preserve">והוסיפו קובץ </w:t>
+      </w:r>
+      <w:r>
+        <w:rPr>
+          <w:rFonts w:ascii="David" w:hAnsi="David" w:cs="David"/>
+          <w:color w:val="00B050"/>
         </w:rPr>
         <w:t>README.md</w:t>
       </w:r>
@@ -1401,6 +1114,67 @@
         </w:rPr>
         <w:t xml:space="preserve"> המסביר מה בדיוק עשיתם, כולל הפניות לקוד.</w:t>
       </w:r>
+      <w:r>
+        <w:rPr>
+          <w:rFonts w:ascii="David" w:hAnsi="David" w:cs="David" w:hint="cs"/>
+          <w:color w:val="00B050"/>
+          <w:rtl/>
+        </w:rPr>
+        <w:t xml:space="preserve"> </w:t>
+      </w:r>
+      <w:r>
+        <w:rPr>
+          <w:rFonts w:ascii="David" w:hAnsi="David" w:cs="David" w:hint="cs"/>
+          <w:color w:val="00B050"/>
+          <w:rtl/>
+        </w:rPr>
+        <w:t xml:space="preserve"> ודאו שהתיקיה שאתם מעלים כוללת את הקבצים </w:t>
+      </w:r>
+      <w:r>
+        <w:rPr>
+          <w:rFonts w:ascii="David" w:hAnsi="David" w:cs="David"/>
+          <w:color w:val="00B050"/>
+        </w:rPr>
+        <w:t>gitignore, gitattributes</w:t>
+      </w:r>
+      <w:r>
+        <w:rPr>
+          <w:rFonts w:ascii="David" w:hAnsi="David" w:cs="David" w:hint="cs"/>
+          <w:color w:val="00B050"/>
+          <w:rtl/>
+        </w:rPr>
+        <w:t xml:space="preserve"> כמו בגיטהאב של הקורס, ושאתם לא מעלים את הקבצים הזמניים של יוניטי.</w:t>
+      </w:r>
+    </w:p>
+    <w:p>
+      <w:pPr>
+        <w:pStyle w:val="BodyText"/>
+        <w:numPr>
+          <w:ilvl w:val="0"/>
+          <w:numId w:val="6"/>
+        </w:numPr>
+        <w:rPr>
+          <w:rFonts w:ascii="David" w:hAnsi="David" w:cs="David"/>
+          <w:color w:val="00B050"/>
+        </w:rPr>
+      </w:pPr>
+      <w:r>
+        <w:rPr>
+          <w:rFonts w:ascii="David" w:hAnsi="David" w:cs="David" w:hint="cs"/>
+          <w:color w:val="00B050"/>
+          <w:rtl/>
+        </w:rPr>
+        <w:t>הגישו במודל קישור למשחק באיץ' ובגיטהאב.</w:t>
+      </w:r>
+    </w:p>
+    <w:p>
+      <w:pPr>
+        <w:pStyle w:val="BodyText"/>
+        <w:rPr>
+          <w:rFonts w:ascii="David" w:hAnsi="David" w:cs="David"/>
+          <w:color w:val="00B050"/>
+        </w:rPr>
+      </w:pPr>
     </w:p>
     <w:p>
       <w:pPr>
@@ -2602,7 +2376,6 @@
   <w:style w:type="character" w:default="1" w:styleId="DefaultParagraphFont">
     <w:name w:val="Default Paragraph Font"/>
     <w:uiPriority w:val="1"/>
-    <w:semiHidden/>
     <w:unhideWhenUsed/>
   </w:style>
   <w:style w:type="table" w:default="1" w:styleId="TableNormal">

</xml_diff>